<commit_message>
Update AI FINAL PROJECT REPORT.docx
</commit_message>
<xml_diff>
--- a/AI FINAL PROJECT REPORT.docx
+++ b/AI FINAL PROJECT REPORT.docx
@@ -107,12 +107,12 @@
           <wp:inline distB="114300" distT="114300" distL="114300" distR="114300">
             <wp:extent cx="4572000" cy="2679068"/>
             <wp:effectExtent b="0" l="0" r="0" t="0"/>
-            <wp:docPr id="12" name="image3.png"/>
+            <wp:docPr id="12" name="image6.png"/>
             <a:graphic>
               <a:graphicData uri="http://schemas.openxmlformats.org/drawingml/2006/picture">
                 <pic:pic>
                   <pic:nvPicPr>
-                    <pic:cNvPr id="0" name="image3.png"/>
+                    <pic:cNvPr id="0" name="image6.png"/>
                     <pic:cNvPicPr preferRelativeResize="0"/>
                   </pic:nvPicPr>
                   <pic:blipFill>
@@ -1450,7 +1450,7 @@
           <w:rtl w:val="0"/>
         </w:rPr>
         <w:tab/>
-        <w:t xml:space="preserve">To fix this issue, the team proposes a solution using artificial intelligence technologies to help humans specify whether raw foods are fresh or rotten. One of the methods of artificial intelligence is deep learning, which utilizes CNN, a machine learning algorithm, to further train the model using a large dataset.</w:t>
+        <w:t xml:space="preserve">To fix this issue, the team proposes a solution using artificial intelligence technologies to help humans specify whether raw foods are fresh or rotten. One of the methods of artificial intelligence is deep learning, which utilizes the CNN derivative algorithm with additional tools and libraries to further train the model using a large dataset.</w:t>
       </w:r>
       <w:r>
         <w:rPr>
@@ -1562,7 +1562,7 @@
         <w:rPr>
           <w:rtl w:val="0"/>
         </w:rPr>
-        <w:t xml:space="preserve">MobileNetV2 is a Google pre-trained deep learning model developed by Google based on the Convolutional Neural Network (CNN) algorithm. Compared to other models, MobileNet, as its name suggests, was designed to even be able to run smoothly on mobile devices. Aside from its simplicity, the group decided to choose MobileNetV2 due to its natural advantage of not learning noises, allowing it to have better generalized performance. In addition, it is designed to have a lightweight and efficient architecture, making it suitable for resource-constrained devices, such as smartphones. Its architecture is optimized for performance while maintaining a good balance between accuracy and model size. It also has a low memory footprint compared to a normal large CNN, which can be deployed on limited RAM devices. Furthermore, the efficiency of MobileNetV2 allows for real-time inference on mobile devices, where quick and accurate predictions are desired for applications with image classifications.</w:t>
+        <w:t xml:space="preserve">MobileNetV2 is a pre-trained deep learning model developed by Google based on the Convolutional Neural Network (CNN) algorithm. Compared to other models, MobileNet, as its name suggests, was designed to even be able to run smoothly on mobile devices. Aside from its simplicity, the group decided to choose MobileNetV2 due to its natural advantage of not learning noises, allowing it to have better generalized performance. In addition, it is designed to have a lightweight and efficient architecture, making it suitable for resource-constrained devices, such as smartphones. Its architecture is optimized for performance while maintaining a good balance between accuracy and model size. It also has a low memory footprint compared to a normal large CNN, which can be deployed on limited RAM devices. Furthermore, the efficiency of MobileNetV2 allows for real-time inference on mobile devices, where quick and accurate predictions are desired for applications with image classifications.</w:t>
       </w:r>
     </w:p>
     <w:p>
@@ -1624,7 +1624,7 @@
         <w:rPr>
           <w:rtl w:val="0"/>
         </w:rPr>
-        <w:t xml:space="preserve">The Google Brain team created the open-source TensorFlow machine learning framework. An eager execution mode for more intuitive development, a streamlined API, and improved support for dynamic computation graphs are just a few of the enhancements brought about by TensorFlow 2, a significant release of the framework. It provides a comprehensive ecosystem of tools to perform robust experimentation and model deployment in production on any platform. Moreover, it simplifies the API by cleaning up deprecated APIs and reducing duplication, and works efficiently with multi-dimensional arrays. It also supports easy model building with Keras integration to make it seamless and straightforward.</w:t>
+        <w:t xml:space="preserve">The Google Brain team created the open-source TensorFlow machine learning framework. An eager execution mode for more intuitive development, a streamlined API, and improved support for dynamic computation graphs are just a few of the enhancements brought about by TensorFlow 2, a significant release of the framework. It provides a comprehensive ecosystem of tools to perform robust experimentation and model deployment in production on any platform. Moreover, it simplifies the API by cleaning up deprecated APIs and reducing duplication, and it works efficiently with multi-dimensional arrays. It also supports easy model building with Keras integration to make it seamless and straightforward.</w:t>
       </w:r>
     </w:p>
     <w:p>
@@ -1723,7 +1723,7 @@
         <w:rPr>
           <w:rtl w:val="0"/>
         </w:rPr>
-        <w:t xml:space="preserve">Python FastApi is used as the main module to run the web interface for our model’s implementation. Within the FastApi code, two endpoints are defined, which are index (/) and predict (/predict).Inside the index page, an HTML template is rendered that asks the user to choose an image from their devices, allowing for camera usage on mobile phones as well. Afterwards, when the user inputs an image and clicks the “Predict” button, then the model will be loaded using the tf.lite.interpreter() method. Before processing the input image using the pretrained model, the input image is reformatted to suit the requirements of the model, converted into RGB, resized to 224 x 224 format, put in image array format, and normalized. Next, the input is processed by the model, and the output of the model is returned. Finally, this will lead to the “/predict” page, which will display the input fruit along with the confidence rate of the prediction for the input fruit. </w:t>
+        <w:t xml:space="preserve">Python FastApi is used as the main module to run the web interface for our model’s implementation. Within the FastApi code, two endpoints are defined, which are index (/) and predict (/predict). Inside the index page, an HTML template is rendered that asks the user to choose an image from their devices, allowing for camera usage on mobile phones as well. Afterwards, when the user inputs an image and clicks the “Predict” button, then the model will be loaded using the tf.lite.interpreter() method. Before processing the input image using the pretrained model, the input image is reformatted to suit the requirements of the model, converted into RGB, resized to 224 x 224 format, put in image array format, and normalized. Next, the input is processed by the model, and the output of the model is returned. Finally, this will lead to the “/predict” page, which will display the input fruit along with the confidence rate of the prediction for the input fruit. </w:t>
       </w:r>
     </w:p>
     <w:p>
@@ -1901,12 +1901,12 @@
           <wp:inline distB="114300" distT="114300" distL="114300" distR="114300">
             <wp:extent cx="2377440" cy="2421467"/>
             <wp:effectExtent b="0" l="0" r="0" t="0"/>
-            <wp:docPr id="11" name="image5.png"/>
+            <wp:docPr id="11" name="image12.png"/>
             <a:graphic>
               <a:graphicData uri="http://schemas.openxmlformats.org/drawingml/2006/picture">
                 <pic:pic>
                   <pic:nvPicPr>
-                    <pic:cNvPr id="0" name="image5.png"/>
+                    <pic:cNvPr id="0" name="image12.png"/>
                     <pic:cNvPicPr preferRelativeResize="0"/>
                   </pic:nvPicPr>
                   <pic:blipFill>
@@ -2045,22 +2045,7 @@
         <w:rPr>
           <w:rtl w:val="0"/>
         </w:rPr>
-        <w:t xml:space="preserve"> from</w:t>
-      </w:r>
-      <w:hyperlink r:id="rId12">
-        <w:r>
-          <w:rPr>
-            <w:color w:val="1155cc"/>
-            <w:u w:val="single"/>
-            <w:rtl w:val="0"/>
-          </w:rPr>
-          <w:t xml:space="preserve">https://www.kaggle.com/datasets/swoyam2609/fresh-and-stale-classification</w:t>
-        </w:r>
-      </w:hyperlink>
-      <w:r>
-        <w:rPr>
-          <w:rtl w:val="0"/>
-        </w:rPr>
+        <w:t xml:space="preserve"> from Alinesellwia</w:t>
       </w:r>
     </w:p>
     <w:p>
@@ -2071,73 +2056,22 @@
         </w:numPr>
         <w:ind w:left="720" w:hanging="360"/>
         <w:rPr>
-          <w:u w:val="none"/>
-        </w:rPr>
-      </w:pPr>
-      <w:hyperlink r:id="rId13">
-        <w:r>
-          <w:rPr>
-            <w:color w:val="1155cc"/>
-            <w:u w:val="single"/>
-            <w:rtl w:val="0"/>
-          </w:rPr>
-          <w:t xml:space="preserve">https://www.kaggle.com/datasets/sholzz/fruitq-dataset</w:t>
-        </w:r>
-      </w:hyperlink>
-      <w:r>
-        <w:rPr>
-          <w:rtl w:val="0"/>
-        </w:rPr>
-      </w:r>
-    </w:p>
-    <w:p>
-      <w:pPr>
-        <w:numPr>
-          <w:ilvl w:val="0"/>
-          <w:numId w:val="2"/>
-        </w:numPr>
-        <w:ind w:left="720" w:hanging="360"/>
-        <w:rPr>
-          <w:u w:val="none"/>
-        </w:rPr>
-      </w:pPr>
-      <w:hyperlink r:id="rId14">
-        <w:r>
-          <w:rPr>
-            <w:color w:val="1155cc"/>
-            <w:u w:val="single"/>
-            <w:rtl w:val="0"/>
-          </w:rPr>
-          <w:t xml:space="preserve">https://www.kaggle.com/datasets/alinesellwia/food-freshness</w:t>
-        </w:r>
-      </w:hyperlink>
-      <w:r>
-        <w:rPr>
-          <w:rtl w:val="0"/>
-        </w:rPr>
-      </w:r>
-    </w:p>
-    <w:p>
-      <w:pPr>
-        <w:numPr>
-          <w:ilvl w:val="0"/>
-          <w:numId w:val="2"/>
-        </w:numPr>
-        <w:ind w:left="720" w:hanging="360"/>
-        <w:rPr>
-          <w:u w:val="none"/>
-        </w:rPr>
-      </w:pPr>
-      <w:hyperlink r:id="rId15">
-        <w:r>
-          <w:rPr>
-            <w:color w:val="1155cc"/>
-            <w:u w:val="single"/>
-            <w:rtl w:val="0"/>
-          </w:rPr>
-          <w:t xml:space="preserve">https://www.kaggle.com/datasets/nguynphanminhkhang/classification-fruits</w:t>
-        </w:r>
-      </w:hyperlink>
+          <w:i w:val="1"/>
+        </w:rPr>
+      </w:pPr>
+      <w:r>
+        <w:rPr>
+          <w:i w:val="1"/>
+          <w:rtl w:val="0"/>
+        </w:rPr>
+        <w:t xml:space="preserve">classification-fruits</w:t>
+      </w:r>
+      <w:r>
+        <w:rPr>
+          <w:rtl w:val="0"/>
+        </w:rPr>
+        <w:t xml:space="preserve"> from NGUYỄN PHAN MINH KHANG</w:t>
+      </w:r>
       <w:r>
         <w:rPr>
           <w:rtl w:val="0"/>
@@ -2449,19 +2383,19 @@
         <w:rPr/>
         <w:drawing>
           <wp:inline distB="114300" distT="114300" distL="114300" distR="114300">
-            <wp:extent cx="5731200" cy="5626100"/>
+            <wp:extent cx="5734050" cy="4861768"/>
             <wp:effectExtent b="0" l="0" r="0" t="0"/>
-            <wp:docPr id="6" name="image12.jpg"/>
+            <wp:docPr id="6" name="image2.jpg"/>
             <a:graphic>
               <a:graphicData uri="http://schemas.openxmlformats.org/drawingml/2006/picture">
                 <pic:pic>
                   <pic:nvPicPr>
-                    <pic:cNvPr id="0" name="image12.jpg"/>
+                    <pic:cNvPr id="0" name="image2.jpg"/>
                     <pic:cNvPicPr preferRelativeResize="0"/>
                   </pic:nvPicPr>
                   <pic:blipFill>
-                    <a:blip r:embed="rId16"/>
-                    <a:srcRect b="0" l="0" r="0" t="0"/>
+                    <a:blip r:embed="rId12"/>
+                    <a:srcRect b="10242" l="0" r="0" t="3455"/>
                     <a:stretch>
                       <a:fillRect/>
                     </a:stretch>
@@ -2469,7 +2403,7 @@
                   <pic:spPr>
                     <a:xfrm>
                       <a:off x="0" y="0"/>
-                      <a:ext cx="5731200" cy="5626100"/>
+                      <a:ext cx="5734050" cy="4861768"/>
                     </a:xfrm>
                     <a:prstGeom prst="rect"/>
                     <a:ln/>
@@ -2488,14 +2422,14 @@
     </w:p>
     <w:p>
       <w:pPr>
-        <w:ind w:left="0" w:firstLine="720"/>
-        <w:rPr/>
-      </w:pPr>
-      <w:r>
-        <w:rPr>
-          <w:rtl w:val="0"/>
-        </w:rPr>
-        <w:t xml:space="preserve">The train's accuracy steadily increased with each epoch. Reaching a peak of  around 0.95, which lasts from epoch 10 to 17. On the other hand, the validation accuracy hovered around 0.8  for all 17 epochs. This indicates that the model performs well on the train data, capturing and learning from the patterns. However, the fact that the training data has a significantly higher value than the validation means that the model might be memorizing the training data's intricacies rather than generalizing well to new, unseen data from the validation set. </w:t>
+        <w:ind w:left="0" w:firstLine="0"/>
+        <w:rPr/>
+      </w:pPr>
+      <w:r>
+        <w:rPr>
+          <w:rtl w:val="0"/>
+        </w:rPr>
+        <w:t xml:space="preserve">The train's accuracy steadily increased with each epoch. Reaching a peak of  around 0.95, which lasts from epoch 10 to 17. On the other hand, the validation accuracy hovered around 0.8  for all 17 epochs. This indicates that the model performs well on the train data, capturing and learning from the patterns. However, the fact that the training data has a significantly higher value than the validation data means that the model might be memorizing the training data's intricacies rather than generalizing well to new, unseen data from the validation set. </w:t>
       </w:r>
     </w:p>
     <w:p>
@@ -2522,19 +2456,19 @@
         </w:rPr>
         <w:drawing>
           <wp:inline distB="114300" distT="114300" distL="114300" distR="114300">
-            <wp:extent cx="5731200" cy="5689600"/>
+            <wp:extent cx="5734050" cy="4570214"/>
             <wp:effectExtent b="0" l="0" r="0" t="0"/>
-            <wp:docPr id="3" name="image8.jpg"/>
+            <wp:docPr id="3" name="image7.jpg"/>
             <a:graphic>
               <a:graphicData uri="http://schemas.openxmlformats.org/drawingml/2006/picture">
                 <pic:pic>
                   <pic:nvPicPr>
-                    <pic:cNvPr id="0" name="image8.jpg"/>
+                    <pic:cNvPr id="0" name="image7.jpg"/>
                     <pic:cNvPicPr preferRelativeResize="0"/>
                   </pic:nvPicPr>
                   <pic:blipFill>
-                    <a:blip r:embed="rId17"/>
-                    <a:srcRect b="0" l="0" r="0" t="0"/>
+                    <a:blip r:embed="rId13"/>
+                    <a:srcRect b="15781" l="0" r="0" t="3821"/>
                     <a:stretch>
                       <a:fillRect/>
                     </a:stretch>
@@ -2542,7 +2476,7 @@
                   <pic:spPr>
                     <a:xfrm>
                       <a:off x="0" y="0"/>
-                      <a:ext cx="5731200" cy="5689600"/>
+                      <a:ext cx="5734050" cy="4570214"/>
                     </a:xfrm>
                     <a:prstGeom prst="rect"/>
                     <a:ln/>
@@ -2562,7 +2496,7 @@
     <w:p>
       <w:pPr>
         <w:spacing w:after="0" w:before="0" w:line="480" w:lineRule="auto"/>
-        <w:ind w:left="0" w:firstLine="720"/>
+        <w:ind w:left="0" w:firstLine="0"/>
         <w:jc w:val="both"/>
         <w:rPr/>
       </w:pPr>
@@ -2570,7 +2504,7 @@
         <w:rPr>
           <w:rtl w:val="0"/>
         </w:rPr>
-        <w:t xml:space="preserve">The validation on the evaluation accuracy continued to grow and reached its peak close to the validation accuracy of 0.825 at about step 1500. It went downhill towards an accuracy of 0.81 till near step 2500. However, there was a rise in validation accuracy to 0.825 at approximately step 2750. At the end, stopping at step 3636, the validation accuracy is 0.8152.</w:t>
+        <w:t xml:space="preserve">The validation of the evaluation accuracy continued to grow and reached its peak close to the validation accuracy of 0.825 at about step 1500. It went downhill towards an accuracy of 0.81 until near step 2500. However, there was a rise in validation accuracy to 0.825 at approximately step 2750. At the end, stopping at step 3636, the validation accuracy is 0.8152.</w:t>
       </w:r>
     </w:p>
     <w:p>
@@ -2612,19 +2546,19 @@
         <w:rPr/>
         <w:drawing>
           <wp:inline distB="114300" distT="114300" distL="114300" distR="114300">
-            <wp:extent cx="5733288" cy="5622045"/>
+            <wp:extent cx="5734050" cy="4869210"/>
             <wp:effectExtent b="0" l="0" r="0" t="0"/>
-            <wp:docPr id="7" name="image7.jpg"/>
+            <wp:docPr id="7" name="image8.jpg"/>
             <a:graphic>
               <a:graphicData uri="http://schemas.openxmlformats.org/drawingml/2006/picture">
                 <pic:pic>
                   <pic:nvPicPr>
-                    <pic:cNvPr id="0" name="image7.jpg"/>
+                    <pic:cNvPr id="0" name="image8.jpg"/>
                     <pic:cNvPicPr preferRelativeResize="0"/>
                   </pic:nvPicPr>
                   <pic:blipFill>
-                    <a:blip r:embed="rId18"/>
-                    <a:srcRect b="0" l="0" r="0" t="0"/>
+                    <a:blip r:embed="rId14"/>
+                    <a:srcRect b="10300" l="0" r="0" t="3085"/>
                     <a:stretch>
                       <a:fillRect/>
                     </a:stretch>
@@ -2632,7 +2566,7 @@
                   <pic:spPr>
                     <a:xfrm>
                       <a:off x="0" y="0"/>
-                      <a:ext cx="5733288" cy="5622045"/>
+                      <a:ext cx="5734050" cy="4869210"/>
                     </a:xfrm>
                     <a:prstGeom prst="rect"/>
                     <a:ln/>
@@ -2652,7 +2586,7 @@
     <w:p>
       <w:pPr>
         <w:spacing w:after="0" w:before="0" w:line="480" w:lineRule="auto"/>
-        <w:ind w:left="0" w:firstLine="720"/>
+        <w:ind w:left="0" w:firstLine="0"/>
         <w:jc w:val="left"/>
         <w:rPr/>
       </w:pPr>
@@ -2714,19 +2648,19 @@
         <w:rPr/>
         <w:drawing>
           <wp:inline distB="114300" distT="114300" distL="114300" distR="114300">
-            <wp:extent cx="5733288" cy="5742535"/>
+            <wp:extent cx="5734050" cy="4562475"/>
             <wp:effectExtent b="0" l="0" r="0" t="0"/>
-            <wp:docPr id="5" name="image11.jpg"/>
+            <wp:docPr id="5" name="image9.jpg"/>
             <a:graphic>
               <a:graphicData uri="http://schemas.openxmlformats.org/drawingml/2006/picture">
                 <pic:pic>
                   <pic:nvPicPr>
-                    <pic:cNvPr id="0" name="image11.jpg"/>
+                    <pic:cNvPr id="0" name="image9.jpg"/>
                     <pic:cNvPicPr preferRelativeResize="0"/>
                   </pic:nvPicPr>
                   <pic:blipFill>
-                    <a:blip r:embed="rId19"/>
-                    <a:srcRect b="0" l="0" r="0" t="0"/>
+                    <a:blip r:embed="rId15"/>
+                    <a:srcRect b="17247" l="0" r="0" t="3316"/>
                     <a:stretch>
                       <a:fillRect/>
                     </a:stretch>
@@ -2734,7 +2668,7 @@
                   <pic:spPr>
                     <a:xfrm>
                       <a:off x="0" y="0"/>
-                      <a:ext cx="5733288" cy="5742535"/>
+                      <a:ext cx="5734050" cy="4562475"/>
                     </a:xfrm>
                     <a:prstGeom prst="rect"/>
                     <a:ln/>
@@ -2762,7 +2696,7 @@
         <w:rPr>
           <w:rtl w:val="0"/>
         </w:rPr>
-        <w:t xml:space="preserve">On the other hand, the validation on evaluation loss started at 1.00 and dropped to around 0.86 on step 500. It then consistently goes up and down reaching a peak point at 0.89 on step 3400 and lowest point at 0.8 on step 1500. It finally ends at 0.8737 on step 3636</w:t>
+        <w:t xml:space="preserve">On the other hand, the validation on evaluation loss started at 1.00 and dropped to around 0.86 on step 500. It then consistently goes up and down, reaching a peak point at 0.89 on step 3400 and its lowest point at 0.8 on step 1500. It finally ends at 0.8737 on step 3636</w:t>
       </w:r>
     </w:p>
     <w:p>
@@ -2797,736 +2731,13 @@
     </w:p>
     <w:p>
       <w:pPr>
-        <w:ind w:firstLine="0"/>
-        <w:rPr/>
-      </w:pPr>
-      <w:r>
-        <w:rPr>
-          <w:rtl w:val="0"/>
-        </w:rPr>
-      </w:r>
-    </w:p>
-    <w:p>
-      <w:pPr>
-        <w:pStyle w:val="Heading2"/>
-        <w:rPr/>
-      </w:pPr>
-      <w:bookmarkStart w:colFirst="0" w:colLast="0" w:name="_vs01srau3hwk" w:id="20"/>
-      <w:bookmarkEnd w:id="20"/>
-      <w:r>
-        <w:rPr>
-          <w:rtl w:val="0"/>
-        </w:rPr>
-        <w:t xml:space="preserve">Metrics</w:t>
-      </w:r>
-    </w:p>
-    <w:p>
-      <w:pPr>
-        <w:spacing w:after="0" w:before="0" w:line="480" w:lineRule="auto"/>
-        <w:ind w:left="0" w:firstLine="0"/>
-        <w:jc w:val="left"/>
-        <w:rPr/>
-      </w:pPr>
-      <w:r>
-        <w:rPr>
-          <w:rtl w:val="0"/>
-        </w:rPr>
-      </w:r>
-    </w:p>
-    <w:tbl>
-      <w:tblPr>
-        <w:tblStyle w:val="Table1"/>
-        <w:tblW w:w="9026.0" w:type="dxa"/>
-        <w:jc w:val="left"/>
-        <w:tblBorders>
-          <w:top w:color="000000" w:space="0" w:sz="8" w:val="single"/>
-          <w:left w:color="000000" w:space="0" w:sz="8" w:val="single"/>
-          <w:bottom w:color="000000" w:space="0" w:sz="8" w:val="single"/>
-          <w:right w:color="000000" w:space="0" w:sz="8" w:val="single"/>
-          <w:insideH w:color="000000" w:space="0" w:sz="8" w:val="single"/>
-          <w:insideV w:color="000000" w:space="0" w:sz="8" w:val="single"/>
-        </w:tblBorders>
-        <w:tblLayout w:type="fixed"/>
-        <w:tblLook w:val="0600"/>
-      </w:tblPr>
-      <w:tblGrid>
-        <w:gridCol w:w="2256.5"/>
-        <w:gridCol w:w="2256.5"/>
-        <w:gridCol w:w="2256.5"/>
-        <w:gridCol w:w="2256.5"/>
-        <w:tblGridChange w:id="0">
-          <w:tblGrid>
-            <w:gridCol w:w="2256.5"/>
-            <w:gridCol w:w="2256.5"/>
-            <w:gridCol w:w="2256.5"/>
-            <w:gridCol w:w="2256.5"/>
-          </w:tblGrid>
-        </w:tblGridChange>
-      </w:tblGrid>
-      <w:tr>
-        <w:trPr>
-          <w:cantSplit w:val="0"/>
-          <w:tblHeader w:val="0"/>
-        </w:trPr>
-        <w:tc>
-          <w:tcPr>
-            <w:shd w:fill="auto" w:val="clear"/>
-            <w:tcMar>
-              <w:top w:w="100.0" w:type="dxa"/>
-              <w:left w:w="100.0" w:type="dxa"/>
-              <w:bottom w:w="100.0" w:type="dxa"/>
-              <w:right w:w="100.0" w:type="dxa"/>
-            </w:tcMar>
-            <w:vAlign w:val="top"/>
-          </w:tcPr>
-          <w:p>
-            <w:pPr>
-              <w:keepNext w:val="0"/>
-              <w:keepLines w:val="0"/>
-              <w:pageBreakBefore w:val="0"/>
-              <w:widowControl w:val="0"/>
-              <w:pBdr>
-                <w:top w:space="0" w:sz="0" w:val="nil"/>
-                <w:left w:space="0" w:sz="0" w:val="nil"/>
-                <w:bottom w:space="0" w:sz="0" w:val="nil"/>
-                <w:right w:space="0" w:sz="0" w:val="nil"/>
-                <w:between w:space="0" w:sz="0" w:val="nil"/>
-              </w:pBdr>
-              <w:shd w:fill="auto" w:val="clear"/>
-              <w:spacing w:after="0" w:before="0" w:line="240" w:lineRule="auto"/>
-              <w:ind w:left="0" w:right="0" w:firstLine="0"/>
-              <w:jc w:val="left"/>
-              <w:rPr/>
-            </w:pPr>
-            <w:r>
-              <w:rPr>
-                <w:rtl w:val="0"/>
-              </w:rPr>
-            </w:r>
-          </w:p>
-        </w:tc>
-        <w:tc>
-          <w:tcPr>
-            <w:shd w:fill="auto" w:val="clear"/>
-            <w:tcMar>
-              <w:top w:w="100.0" w:type="dxa"/>
-              <w:left w:w="100.0" w:type="dxa"/>
-              <w:bottom w:w="100.0" w:type="dxa"/>
-              <w:right w:w="100.0" w:type="dxa"/>
-            </w:tcMar>
-            <w:vAlign w:val="top"/>
-          </w:tcPr>
-          <w:p>
-            <w:pPr>
-              <w:keepNext w:val="0"/>
-              <w:keepLines w:val="0"/>
-              <w:pageBreakBefore w:val="0"/>
-              <w:widowControl w:val="0"/>
-              <w:pBdr>
-                <w:top w:space="0" w:sz="0" w:val="nil"/>
-                <w:left w:space="0" w:sz="0" w:val="nil"/>
-                <w:bottom w:space="0" w:sz="0" w:val="nil"/>
-                <w:right w:space="0" w:sz="0" w:val="nil"/>
-                <w:between w:space="0" w:sz="0" w:val="nil"/>
-              </w:pBdr>
-              <w:shd w:fill="auto" w:val="clear"/>
-              <w:spacing w:after="0" w:before="0" w:line="240" w:lineRule="auto"/>
-              <w:ind w:left="0" w:right="0" w:firstLine="0"/>
-              <w:jc w:val="left"/>
-              <w:rPr>
-                <w:b w:val="1"/>
-              </w:rPr>
-            </w:pPr>
-            <w:r>
-              <w:rPr>
-                <w:b w:val="1"/>
-                <w:rtl w:val="0"/>
-              </w:rPr>
-              <w:t xml:space="preserve">Accuracy</w:t>
-            </w:r>
-          </w:p>
-        </w:tc>
-        <w:tc>
-          <w:tcPr>
-            <w:shd w:fill="auto" w:val="clear"/>
-            <w:tcMar>
-              <w:top w:w="100.0" w:type="dxa"/>
-              <w:left w:w="100.0" w:type="dxa"/>
-              <w:bottom w:w="100.0" w:type="dxa"/>
-              <w:right w:w="100.0" w:type="dxa"/>
-            </w:tcMar>
-            <w:vAlign w:val="top"/>
-          </w:tcPr>
-          <w:p>
-            <w:pPr>
-              <w:keepNext w:val="0"/>
-              <w:keepLines w:val="0"/>
-              <w:pageBreakBefore w:val="0"/>
-              <w:widowControl w:val="0"/>
-              <w:pBdr>
-                <w:top w:space="0" w:sz="0" w:val="nil"/>
-                <w:left w:space="0" w:sz="0" w:val="nil"/>
-                <w:bottom w:space="0" w:sz="0" w:val="nil"/>
-                <w:right w:space="0" w:sz="0" w:val="nil"/>
-                <w:between w:space="0" w:sz="0" w:val="nil"/>
-              </w:pBdr>
-              <w:shd w:fill="auto" w:val="clear"/>
-              <w:spacing w:after="0" w:before="0" w:line="240" w:lineRule="auto"/>
-              <w:ind w:left="0" w:right="0" w:firstLine="0"/>
-              <w:jc w:val="left"/>
-              <w:rPr>
-                <w:b w:val="1"/>
-              </w:rPr>
-            </w:pPr>
-            <w:r>
-              <w:rPr>
-                <w:b w:val="1"/>
-                <w:rtl w:val="0"/>
-              </w:rPr>
-              <w:t xml:space="preserve">Precision</w:t>
-            </w:r>
-          </w:p>
-        </w:tc>
-        <w:tc>
-          <w:tcPr>
-            <w:shd w:fill="auto" w:val="clear"/>
-            <w:tcMar>
-              <w:top w:w="100.0" w:type="dxa"/>
-              <w:left w:w="100.0" w:type="dxa"/>
-              <w:bottom w:w="100.0" w:type="dxa"/>
-              <w:right w:w="100.0" w:type="dxa"/>
-            </w:tcMar>
-            <w:vAlign w:val="top"/>
-          </w:tcPr>
-          <w:p>
-            <w:pPr>
-              <w:keepNext w:val="0"/>
-              <w:keepLines w:val="0"/>
-              <w:pageBreakBefore w:val="0"/>
-              <w:widowControl w:val="0"/>
-              <w:pBdr>
-                <w:top w:space="0" w:sz="0" w:val="nil"/>
-                <w:left w:space="0" w:sz="0" w:val="nil"/>
-                <w:bottom w:space="0" w:sz="0" w:val="nil"/>
-                <w:right w:space="0" w:sz="0" w:val="nil"/>
-                <w:between w:space="0" w:sz="0" w:val="nil"/>
-              </w:pBdr>
-              <w:shd w:fill="auto" w:val="clear"/>
-              <w:spacing w:after="0" w:before="0" w:line="240" w:lineRule="auto"/>
-              <w:ind w:left="0" w:right="0" w:firstLine="0"/>
-              <w:jc w:val="left"/>
-              <w:rPr>
-                <w:b w:val="1"/>
-              </w:rPr>
-            </w:pPr>
-            <w:r>
-              <w:rPr>
-                <w:b w:val="1"/>
-                <w:rtl w:val="0"/>
-              </w:rPr>
-              <w:t xml:space="preserve">Recall</w:t>
-            </w:r>
-          </w:p>
-        </w:tc>
-      </w:tr>
-      <w:tr>
-        <w:trPr>
-          <w:cantSplit w:val="0"/>
-          <w:tblHeader w:val="0"/>
-        </w:trPr>
-        <w:tc>
-          <w:tcPr>
-            <w:shd w:fill="auto" w:val="clear"/>
-            <w:tcMar>
-              <w:top w:w="100.0" w:type="dxa"/>
-              <w:left w:w="100.0" w:type="dxa"/>
-              <w:bottom w:w="100.0" w:type="dxa"/>
-              <w:right w:w="100.0" w:type="dxa"/>
-            </w:tcMar>
-            <w:vAlign w:val="top"/>
-          </w:tcPr>
-          <w:p>
-            <w:pPr>
-              <w:keepNext w:val="0"/>
-              <w:keepLines w:val="0"/>
-              <w:pageBreakBefore w:val="0"/>
-              <w:widowControl w:val="0"/>
-              <w:pBdr>
-                <w:top w:space="0" w:sz="0" w:val="nil"/>
-                <w:left w:space="0" w:sz="0" w:val="nil"/>
-                <w:bottom w:space="0" w:sz="0" w:val="nil"/>
-                <w:right w:space="0" w:sz="0" w:val="nil"/>
-                <w:between w:space="0" w:sz="0" w:val="nil"/>
-              </w:pBdr>
-              <w:shd w:fill="auto" w:val="clear"/>
-              <w:spacing w:after="0" w:before="0" w:line="240" w:lineRule="auto"/>
-              <w:ind w:left="0" w:right="0" w:firstLine="0"/>
-              <w:jc w:val="left"/>
-              <w:rPr>
-                <w:b w:val="1"/>
-              </w:rPr>
-            </w:pPr>
-            <w:r>
-              <w:rPr>
-                <w:b w:val="1"/>
-                <w:rtl w:val="0"/>
-              </w:rPr>
-              <w:t xml:space="preserve">Training</w:t>
-            </w:r>
-          </w:p>
-        </w:tc>
-        <w:tc>
-          <w:tcPr>
-            <w:shd w:fill="auto" w:val="clear"/>
-            <w:tcMar>
-              <w:top w:w="100.0" w:type="dxa"/>
-              <w:left w:w="100.0" w:type="dxa"/>
-              <w:bottom w:w="100.0" w:type="dxa"/>
-              <w:right w:w="100.0" w:type="dxa"/>
-            </w:tcMar>
-            <w:vAlign w:val="top"/>
-          </w:tcPr>
-          <w:p>
-            <w:pPr>
-              <w:keepNext w:val="0"/>
-              <w:keepLines w:val="0"/>
-              <w:pageBreakBefore w:val="0"/>
-              <w:widowControl w:val="0"/>
-              <w:pBdr>
-                <w:top w:space="0" w:sz="0" w:val="nil"/>
-                <w:left w:space="0" w:sz="0" w:val="nil"/>
-                <w:bottom w:space="0" w:sz="0" w:val="nil"/>
-                <w:right w:space="0" w:sz="0" w:val="nil"/>
-                <w:between w:space="0" w:sz="0" w:val="nil"/>
-              </w:pBdr>
-              <w:shd w:fill="auto" w:val="clear"/>
-              <w:spacing w:after="0" w:before="0" w:line="240" w:lineRule="auto"/>
-              <w:ind w:left="0" w:right="0" w:firstLine="0"/>
-              <w:jc w:val="left"/>
-              <w:rPr/>
-            </w:pPr>
-            <w:r>
-              <w:rPr>
-                <w:rtl w:val="0"/>
-              </w:rPr>
-            </w:r>
-          </w:p>
-        </w:tc>
-        <w:tc>
-          <w:tcPr>
-            <w:shd w:fill="auto" w:val="clear"/>
-            <w:tcMar>
-              <w:top w:w="100.0" w:type="dxa"/>
-              <w:left w:w="100.0" w:type="dxa"/>
-              <w:bottom w:w="100.0" w:type="dxa"/>
-              <w:right w:w="100.0" w:type="dxa"/>
-            </w:tcMar>
-            <w:vAlign w:val="top"/>
-          </w:tcPr>
-          <w:p>
-            <w:pPr>
-              <w:keepNext w:val="0"/>
-              <w:keepLines w:val="0"/>
-              <w:pageBreakBefore w:val="0"/>
-              <w:widowControl w:val="0"/>
-              <w:pBdr>
-                <w:top w:space="0" w:sz="0" w:val="nil"/>
-                <w:left w:space="0" w:sz="0" w:val="nil"/>
-                <w:bottom w:space="0" w:sz="0" w:val="nil"/>
-                <w:right w:space="0" w:sz="0" w:val="nil"/>
-                <w:between w:space="0" w:sz="0" w:val="nil"/>
-              </w:pBdr>
-              <w:shd w:fill="auto" w:val="clear"/>
-              <w:spacing w:after="0" w:before="0" w:line="240" w:lineRule="auto"/>
-              <w:ind w:left="0" w:right="0" w:firstLine="0"/>
-              <w:jc w:val="left"/>
-              <w:rPr/>
-            </w:pPr>
-            <w:r>
-              <w:rPr>
-                <w:rtl w:val="0"/>
-              </w:rPr>
-            </w:r>
-          </w:p>
-        </w:tc>
-        <w:tc>
-          <w:tcPr>
-            <w:shd w:fill="auto" w:val="clear"/>
-            <w:tcMar>
-              <w:top w:w="100.0" w:type="dxa"/>
-              <w:left w:w="100.0" w:type="dxa"/>
-              <w:bottom w:w="100.0" w:type="dxa"/>
-              <w:right w:w="100.0" w:type="dxa"/>
-            </w:tcMar>
-            <w:vAlign w:val="top"/>
-          </w:tcPr>
-          <w:p>
-            <w:pPr>
-              <w:keepNext w:val="0"/>
-              <w:keepLines w:val="0"/>
-              <w:pageBreakBefore w:val="0"/>
-              <w:widowControl w:val="0"/>
-              <w:pBdr>
-                <w:top w:space="0" w:sz="0" w:val="nil"/>
-                <w:left w:space="0" w:sz="0" w:val="nil"/>
-                <w:bottom w:space="0" w:sz="0" w:val="nil"/>
-                <w:right w:space="0" w:sz="0" w:val="nil"/>
-                <w:between w:space="0" w:sz="0" w:val="nil"/>
-              </w:pBdr>
-              <w:shd w:fill="auto" w:val="clear"/>
-              <w:spacing w:after="0" w:before="0" w:line="240" w:lineRule="auto"/>
-              <w:ind w:left="0" w:right="0" w:firstLine="0"/>
-              <w:jc w:val="left"/>
-              <w:rPr/>
-            </w:pPr>
-            <w:r>
-              <w:rPr>
-                <w:rtl w:val="0"/>
-              </w:rPr>
-            </w:r>
-          </w:p>
-        </w:tc>
-      </w:tr>
-      <w:tr>
-        <w:trPr>
-          <w:cantSplit w:val="0"/>
-          <w:tblHeader w:val="0"/>
-        </w:trPr>
-        <w:tc>
-          <w:tcPr>
-            <w:shd w:fill="auto" w:val="clear"/>
-            <w:tcMar>
-              <w:top w:w="100.0" w:type="dxa"/>
-              <w:left w:w="100.0" w:type="dxa"/>
-              <w:bottom w:w="100.0" w:type="dxa"/>
-              <w:right w:w="100.0" w:type="dxa"/>
-            </w:tcMar>
-            <w:vAlign w:val="top"/>
-          </w:tcPr>
-          <w:p>
-            <w:pPr>
-              <w:keepNext w:val="0"/>
-              <w:keepLines w:val="0"/>
-              <w:pageBreakBefore w:val="0"/>
-              <w:widowControl w:val="0"/>
-              <w:pBdr>
-                <w:top w:space="0" w:sz="0" w:val="nil"/>
-                <w:left w:space="0" w:sz="0" w:val="nil"/>
-                <w:bottom w:space="0" w:sz="0" w:val="nil"/>
-                <w:right w:space="0" w:sz="0" w:val="nil"/>
-                <w:between w:space="0" w:sz="0" w:val="nil"/>
-              </w:pBdr>
-              <w:shd w:fill="auto" w:val="clear"/>
-              <w:spacing w:after="0" w:before="0" w:line="240" w:lineRule="auto"/>
-              <w:ind w:left="0" w:right="0" w:firstLine="0"/>
-              <w:jc w:val="left"/>
-              <w:rPr>
-                <w:b w:val="1"/>
-              </w:rPr>
-            </w:pPr>
-            <w:r>
-              <w:rPr>
-                <w:b w:val="1"/>
-                <w:rtl w:val="0"/>
-              </w:rPr>
-              <w:t xml:space="preserve">Validation</w:t>
-            </w:r>
-          </w:p>
-        </w:tc>
-        <w:tc>
-          <w:tcPr>
-            <w:shd w:fill="auto" w:val="clear"/>
-            <w:tcMar>
-              <w:top w:w="100.0" w:type="dxa"/>
-              <w:left w:w="100.0" w:type="dxa"/>
-              <w:bottom w:w="100.0" w:type="dxa"/>
-              <w:right w:w="100.0" w:type="dxa"/>
-            </w:tcMar>
-            <w:vAlign w:val="top"/>
-          </w:tcPr>
-          <w:p>
-            <w:pPr>
-              <w:keepNext w:val="0"/>
-              <w:keepLines w:val="0"/>
-              <w:pageBreakBefore w:val="0"/>
-              <w:widowControl w:val="0"/>
-              <w:pBdr>
-                <w:top w:space="0" w:sz="0" w:val="nil"/>
-                <w:left w:space="0" w:sz="0" w:val="nil"/>
-                <w:bottom w:space="0" w:sz="0" w:val="nil"/>
-                <w:right w:space="0" w:sz="0" w:val="nil"/>
-                <w:between w:space="0" w:sz="0" w:val="nil"/>
-              </w:pBdr>
-              <w:shd w:fill="auto" w:val="clear"/>
-              <w:spacing w:after="0" w:before="0" w:line="240" w:lineRule="auto"/>
-              <w:ind w:left="0" w:right="0" w:firstLine="0"/>
-              <w:jc w:val="left"/>
-              <w:rPr/>
-            </w:pPr>
-            <w:r>
-              <w:rPr>
-                <w:rtl w:val="0"/>
-              </w:rPr>
-            </w:r>
-          </w:p>
-        </w:tc>
-        <w:tc>
-          <w:tcPr>
-            <w:shd w:fill="auto" w:val="clear"/>
-            <w:tcMar>
-              <w:top w:w="100.0" w:type="dxa"/>
-              <w:left w:w="100.0" w:type="dxa"/>
-              <w:bottom w:w="100.0" w:type="dxa"/>
-              <w:right w:w="100.0" w:type="dxa"/>
-            </w:tcMar>
-            <w:vAlign w:val="top"/>
-          </w:tcPr>
-          <w:p>
-            <w:pPr>
-              <w:keepNext w:val="0"/>
-              <w:keepLines w:val="0"/>
-              <w:pageBreakBefore w:val="0"/>
-              <w:widowControl w:val="0"/>
-              <w:pBdr>
-                <w:top w:space="0" w:sz="0" w:val="nil"/>
-                <w:left w:space="0" w:sz="0" w:val="nil"/>
-                <w:bottom w:space="0" w:sz="0" w:val="nil"/>
-                <w:right w:space="0" w:sz="0" w:val="nil"/>
-                <w:between w:space="0" w:sz="0" w:val="nil"/>
-              </w:pBdr>
-              <w:shd w:fill="auto" w:val="clear"/>
-              <w:spacing w:after="0" w:before="0" w:line="240" w:lineRule="auto"/>
-              <w:ind w:left="0" w:right="0" w:firstLine="0"/>
-              <w:jc w:val="left"/>
-              <w:rPr/>
-            </w:pPr>
-            <w:r>
-              <w:rPr>
-                <w:rtl w:val="0"/>
-              </w:rPr>
-            </w:r>
-          </w:p>
-        </w:tc>
-        <w:tc>
-          <w:tcPr>
-            <w:shd w:fill="auto" w:val="clear"/>
-            <w:tcMar>
-              <w:top w:w="100.0" w:type="dxa"/>
-              <w:left w:w="100.0" w:type="dxa"/>
-              <w:bottom w:w="100.0" w:type="dxa"/>
-              <w:right w:w="100.0" w:type="dxa"/>
-            </w:tcMar>
-            <w:vAlign w:val="top"/>
-          </w:tcPr>
-          <w:p>
-            <w:pPr>
-              <w:keepNext w:val="0"/>
-              <w:keepLines w:val="0"/>
-              <w:pageBreakBefore w:val="0"/>
-              <w:widowControl w:val="0"/>
-              <w:pBdr>
-                <w:top w:space="0" w:sz="0" w:val="nil"/>
-                <w:left w:space="0" w:sz="0" w:val="nil"/>
-                <w:bottom w:space="0" w:sz="0" w:val="nil"/>
-                <w:right w:space="0" w:sz="0" w:val="nil"/>
-                <w:between w:space="0" w:sz="0" w:val="nil"/>
-              </w:pBdr>
-              <w:shd w:fill="auto" w:val="clear"/>
-              <w:spacing w:after="0" w:before="0" w:line="240" w:lineRule="auto"/>
-              <w:ind w:left="0" w:right="0" w:firstLine="0"/>
-              <w:jc w:val="left"/>
-              <w:rPr/>
-            </w:pPr>
-            <w:r>
-              <w:rPr>
-                <w:rtl w:val="0"/>
-              </w:rPr>
-            </w:r>
-          </w:p>
-        </w:tc>
-      </w:tr>
-      <w:tr>
-        <w:trPr>
-          <w:cantSplit w:val="0"/>
-          <w:trHeight w:val="470.9765625" w:hRule="atLeast"/>
-          <w:tblHeader w:val="0"/>
-        </w:trPr>
-        <w:tc>
-          <w:tcPr>
-            <w:shd w:fill="auto" w:val="clear"/>
-            <w:tcMar>
-              <w:top w:w="100.0" w:type="dxa"/>
-              <w:left w:w="100.0" w:type="dxa"/>
-              <w:bottom w:w="100.0" w:type="dxa"/>
-              <w:right w:w="100.0" w:type="dxa"/>
-            </w:tcMar>
-            <w:vAlign w:val="top"/>
-          </w:tcPr>
-          <w:p>
-            <w:pPr>
-              <w:keepNext w:val="0"/>
-              <w:keepLines w:val="0"/>
-              <w:pageBreakBefore w:val="0"/>
-              <w:widowControl w:val="0"/>
-              <w:pBdr>
-                <w:top w:space="0" w:sz="0" w:val="nil"/>
-                <w:left w:space="0" w:sz="0" w:val="nil"/>
-                <w:bottom w:space="0" w:sz="0" w:val="nil"/>
-                <w:right w:space="0" w:sz="0" w:val="nil"/>
-                <w:between w:space="0" w:sz="0" w:val="nil"/>
-              </w:pBdr>
-              <w:shd w:fill="auto" w:val="clear"/>
-              <w:spacing w:after="0" w:before="0" w:line="240" w:lineRule="auto"/>
-              <w:ind w:left="0" w:right="0" w:firstLine="0"/>
-              <w:jc w:val="left"/>
-              <w:rPr>
-                <w:b w:val="1"/>
-              </w:rPr>
-            </w:pPr>
-            <w:r>
-              <w:rPr>
-                <w:b w:val="1"/>
-                <w:rtl w:val="0"/>
-              </w:rPr>
-              <w:t xml:space="preserve">Testing</w:t>
-            </w:r>
-          </w:p>
-        </w:tc>
-        <w:tc>
-          <w:tcPr>
-            <w:shd w:fill="auto" w:val="clear"/>
-            <w:tcMar>
-              <w:top w:w="100.0" w:type="dxa"/>
-              <w:left w:w="100.0" w:type="dxa"/>
-              <w:bottom w:w="100.0" w:type="dxa"/>
-              <w:right w:w="100.0" w:type="dxa"/>
-            </w:tcMar>
-            <w:vAlign w:val="top"/>
-          </w:tcPr>
-          <w:p>
-            <w:pPr>
-              <w:keepNext w:val="0"/>
-              <w:keepLines w:val="0"/>
-              <w:pageBreakBefore w:val="0"/>
-              <w:widowControl w:val="0"/>
-              <w:pBdr>
-                <w:top w:space="0" w:sz="0" w:val="nil"/>
-                <w:left w:space="0" w:sz="0" w:val="nil"/>
-                <w:bottom w:space="0" w:sz="0" w:val="nil"/>
-                <w:right w:space="0" w:sz="0" w:val="nil"/>
-                <w:between w:space="0" w:sz="0" w:val="nil"/>
-              </w:pBdr>
-              <w:shd w:fill="auto" w:val="clear"/>
-              <w:spacing w:after="0" w:before="0" w:line="240" w:lineRule="auto"/>
-              <w:ind w:left="0" w:right="0" w:firstLine="0"/>
-              <w:jc w:val="left"/>
-              <w:rPr/>
-            </w:pPr>
-            <w:r>
-              <w:rPr>
-                <w:rtl w:val="0"/>
-              </w:rPr>
-            </w:r>
-          </w:p>
-        </w:tc>
-        <w:tc>
-          <w:tcPr>
-            <w:shd w:fill="auto" w:val="clear"/>
-            <w:tcMar>
-              <w:top w:w="100.0" w:type="dxa"/>
-              <w:left w:w="100.0" w:type="dxa"/>
-              <w:bottom w:w="100.0" w:type="dxa"/>
-              <w:right w:w="100.0" w:type="dxa"/>
-            </w:tcMar>
-            <w:vAlign w:val="top"/>
-          </w:tcPr>
-          <w:p>
-            <w:pPr>
-              <w:keepNext w:val="0"/>
-              <w:keepLines w:val="0"/>
-              <w:pageBreakBefore w:val="0"/>
-              <w:widowControl w:val="0"/>
-              <w:pBdr>
-                <w:top w:space="0" w:sz="0" w:val="nil"/>
-                <w:left w:space="0" w:sz="0" w:val="nil"/>
-                <w:bottom w:space="0" w:sz="0" w:val="nil"/>
-                <w:right w:space="0" w:sz="0" w:val="nil"/>
-                <w:between w:space="0" w:sz="0" w:val="nil"/>
-              </w:pBdr>
-              <w:shd w:fill="auto" w:val="clear"/>
-              <w:spacing w:after="0" w:before="0" w:line="240" w:lineRule="auto"/>
-              <w:ind w:left="0" w:right="0" w:firstLine="0"/>
-              <w:jc w:val="left"/>
-              <w:rPr/>
-            </w:pPr>
-            <w:r>
-              <w:rPr>
-                <w:rtl w:val="0"/>
-              </w:rPr>
-            </w:r>
-          </w:p>
-        </w:tc>
-        <w:tc>
-          <w:tcPr>
-            <w:shd w:fill="auto" w:val="clear"/>
-            <w:tcMar>
-              <w:top w:w="100.0" w:type="dxa"/>
-              <w:left w:w="100.0" w:type="dxa"/>
-              <w:bottom w:w="100.0" w:type="dxa"/>
-              <w:right w:w="100.0" w:type="dxa"/>
-            </w:tcMar>
-            <w:vAlign w:val="top"/>
-          </w:tcPr>
-          <w:p>
-            <w:pPr>
-              <w:keepNext w:val="0"/>
-              <w:keepLines w:val="0"/>
-              <w:pageBreakBefore w:val="0"/>
-              <w:widowControl w:val="0"/>
-              <w:pBdr>
-                <w:top w:space="0" w:sz="0" w:val="nil"/>
-                <w:left w:space="0" w:sz="0" w:val="nil"/>
-                <w:bottom w:space="0" w:sz="0" w:val="nil"/>
-                <w:right w:space="0" w:sz="0" w:val="nil"/>
-                <w:between w:space="0" w:sz="0" w:val="nil"/>
-              </w:pBdr>
-              <w:shd w:fill="auto" w:val="clear"/>
-              <w:spacing w:after="0" w:before="0" w:line="240" w:lineRule="auto"/>
-              <w:ind w:left="0" w:right="0" w:firstLine="0"/>
-              <w:jc w:val="left"/>
-              <w:rPr/>
-            </w:pPr>
-            <w:r>
-              <w:rPr>
-                <w:rtl w:val="0"/>
-              </w:rPr>
-            </w:r>
-          </w:p>
-        </w:tc>
-      </w:tr>
-    </w:tbl>
-    <w:p>
-      <w:pPr>
-        <w:spacing w:after="0" w:before="0" w:line="480" w:lineRule="auto"/>
-        <w:ind w:left="0" w:firstLine="0"/>
-        <w:jc w:val="left"/>
-        <w:rPr/>
-      </w:pPr>
-      <w:r>
-        <w:rPr>
-          <w:rtl w:val="0"/>
-        </w:rPr>
-      </w:r>
-    </w:p>
-    <w:p>
-      <w:pPr>
         <w:pStyle w:val="Heading2"/>
         <w:ind w:firstLine="0"/>
         <w:jc w:val="left"/>
         <w:rPr/>
       </w:pPr>
-      <w:bookmarkStart w:colFirst="0" w:colLast="0" w:name="_m1e9ufyxopr1" w:id="21"/>
-      <w:bookmarkEnd w:id="21"/>
+      <w:bookmarkStart w:colFirst="0" w:colLast="0" w:name="_m1e9ufyxopr1" w:id="20"/>
+      <w:bookmarkEnd w:id="20"/>
       <w:r>
         <w:rPr>
           <w:rtl w:val="0"/>
@@ -3546,16 +2757,16 @@
           <wp:inline distB="114300" distT="114300" distL="114300" distR="114300">
             <wp:extent cx="5731200" cy="2476500"/>
             <wp:effectExtent b="0" l="0" r="0" t="0"/>
-            <wp:docPr id="4" name="image1.png"/>
+            <wp:docPr id="4" name="image10.png"/>
             <a:graphic>
               <a:graphicData uri="http://schemas.openxmlformats.org/drawingml/2006/picture">
                 <pic:pic>
                   <pic:nvPicPr>
-                    <pic:cNvPr id="0" name="image1.png"/>
+                    <pic:cNvPr id="0" name="image10.png"/>
                     <pic:cNvPicPr preferRelativeResize="0"/>
                   </pic:nvPicPr>
                   <pic:blipFill>
-                    <a:blip r:embed="rId20"/>
+                    <a:blip r:embed="rId16"/>
                     <a:srcRect b="0" l="0" r="0" t="0"/>
                     <a:stretch>
                       <a:fillRect/>
@@ -3617,16 +2828,16 @@
           <wp:inline distB="114300" distT="114300" distL="114300" distR="114300">
             <wp:extent cx="5731200" cy="2019300"/>
             <wp:effectExtent b="0" l="0" r="0" t="0"/>
-            <wp:docPr id="8" name="image9.png"/>
+            <wp:docPr id="8" name="image5.png"/>
             <a:graphic>
               <a:graphicData uri="http://schemas.openxmlformats.org/drawingml/2006/picture">
                 <pic:pic>
                   <pic:nvPicPr>
-                    <pic:cNvPr id="0" name="image9.png"/>
+                    <pic:cNvPr id="0" name="image5.png"/>
                     <pic:cNvPicPr preferRelativeResize="0"/>
                   </pic:nvPicPr>
                   <pic:blipFill>
-                    <a:blip r:embed="rId21"/>
+                    <a:blip r:embed="rId17"/>
                     <a:srcRect b="0" l="0" r="0" t="0"/>
                     <a:stretch>
                       <a:fillRect/>
@@ -3654,7 +2865,7 @@
     </w:p>
     <w:p>
       <w:pPr>
-        <w:ind w:left="0" w:firstLine="0"/>
+        <w:ind w:left="0" w:firstLine="720"/>
         <w:rPr/>
       </w:pPr>
       <w:r>
@@ -3678,7 +2889,7 @@
     </w:p>
     <w:p>
       <w:pPr>
-        <w:ind w:left="0" w:firstLine="0"/>
+        <w:ind w:left="0" w:firstLine="720"/>
         <w:rPr/>
       </w:pPr>
       <w:r>
@@ -3706,8 +2917,8 @@
           <w:szCs w:val="24"/>
         </w:rPr>
       </w:pPr>
-      <w:bookmarkStart w:colFirst="0" w:colLast="0" w:name="_ru6wm9pgx637" w:id="22"/>
-      <w:bookmarkEnd w:id="22"/>
+      <w:bookmarkStart w:colFirst="0" w:colLast="0" w:name="_ru6wm9pgx637" w:id="21"/>
+      <w:bookmarkEnd w:id="21"/>
       <w:r>
         <w:rPr>
           <w:sz w:val="24"/>
@@ -3742,7 +2953,7 @@
         </w:rPr>
         <w:t xml:space="preserve">Retrieved from </w:t>
       </w:r>
-      <w:hyperlink r:id="rId22">
+      <w:hyperlink r:id="rId18">
         <w:r>
           <w:rPr>
             <w:color w:val="1155cc"/>
@@ -3761,6 +2972,54 @@
     </w:p>
     <w:p>
       <w:pPr>
+        <w:ind w:left="720" w:firstLine="0"/>
+        <w:jc w:val="left"/>
+        <w:rPr/>
+      </w:pPr>
+      <w:r>
+        <w:rPr>
+          <w:rtl w:val="0"/>
+        </w:rPr>
+      </w:r>
+    </w:p>
+    <w:p>
+      <w:pPr>
+        <w:ind w:left="0" w:firstLine="0"/>
+        <w:jc w:val="left"/>
+        <w:rPr/>
+      </w:pPr>
+      <w:r>
+        <w:rPr>
+          <w:rtl w:val="0"/>
+        </w:rPr>
+        <w:t xml:space="preserve">Aline Sellwia, N. (n.d.). Food Freshness. Kaggle. Retrieved from </w:t>
+      </w:r>
+    </w:p>
+    <w:p>
+      <w:pPr>
+        <w:ind w:left="0" w:firstLine="720"/>
+        <w:jc w:val="left"/>
+        <w:rPr/>
+      </w:pPr>
+      <w:hyperlink r:id="rId19">
+        <w:r>
+          <w:rPr>
+            <w:color w:val="1155cc"/>
+            <w:u w:val="single"/>
+            <w:rtl w:val="0"/>
+          </w:rPr>
+          <w:t xml:space="preserve">https://www.kaggle.com/datasets/alinesellwia/food-freshness</w:t>
+        </w:r>
+      </w:hyperlink>
+      <w:r>
+        <w:rPr>
+          <w:rtl w:val="0"/>
+        </w:rPr>
+        <w:t xml:space="preserve">  </w:t>
+      </w:r>
+    </w:p>
+    <w:p>
+      <w:pPr>
         <w:ind w:firstLine="0"/>
         <w:jc w:val="left"/>
         <w:rPr/>
@@ -3783,7 +3042,7 @@
         </w:rPr>
         <w:t xml:space="preserve">FastAPI. (n.d.). FastAPI web framework. Retrieved from </w:t>
       </w:r>
-      <w:hyperlink r:id="rId23">
+      <w:hyperlink r:id="rId20">
         <w:r>
           <w:rPr>
             <w:color w:val="1155cc"/>
@@ -3837,7 +3096,7 @@
         </w:rPr>
         <w:t xml:space="preserve">Publishing. Retrieved from </w:t>
       </w:r>
-      <w:hyperlink r:id="rId24">
+      <w:hyperlink r:id="rId21">
         <w:r>
           <w:rPr>
             <w:color w:val="1155cc"/>
@@ -3876,6 +3135,198 @@
         <w:rPr>
           <w:rtl w:val="0"/>
         </w:rPr>
+        <w:t xml:space="preserve">Minh Khang, N. (n.d.). Classification Fruits. Kaggle. Retrieved from </w:t>
+      </w:r>
+    </w:p>
+    <w:p>
+      <w:pPr>
+        <w:ind w:firstLine="720"/>
+        <w:jc w:val="left"/>
+        <w:rPr/>
+      </w:pPr>
+      <w:hyperlink r:id="rId22">
+        <w:r>
+          <w:rPr>
+            <w:color w:val="1155cc"/>
+            <w:u w:val="single"/>
+            <w:rtl w:val="0"/>
+          </w:rPr>
+          <w:t xml:space="preserve">https://www.kaggle.com/datasets/nguynphanminhkhang/classification-fruits</w:t>
+        </w:r>
+      </w:hyperlink>
+      <w:r>
+        <w:rPr>
+          <w:rtl w:val="0"/>
+        </w:rPr>
+        <w:t xml:space="preserve"> </w:t>
+      </w:r>
+    </w:p>
+    <w:p>
+      <w:pPr>
+        <w:ind w:firstLine="0"/>
+        <w:jc w:val="left"/>
+        <w:rPr/>
+      </w:pPr>
+      <w:r>
+        <w:rPr>
+          <w:rtl w:val="0"/>
+        </w:rPr>
+      </w:r>
+    </w:p>
+    <w:p>
+      <w:pPr>
+        <w:ind w:firstLine="0"/>
+        <w:jc w:val="left"/>
+        <w:rPr/>
+      </w:pPr>
+      <w:r>
+        <w:rPr>
+          <w:rtl w:val="0"/>
+        </w:rPr>
+        <w:t xml:space="preserve">Ramaswamy, S. (n.d.). Fruits Fresh and Rotten for Classification. Kaggle. Retrieved from </w:t>
+      </w:r>
+    </w:p>
+    <w:p>
+      <w:pPr>
+        <w:ind w:firstLine="720"/>
+        <w:jc w:val="left"/>
+        <w:rPr/>
+      </w:pPr>
+      <w:hyperlink r:id="rId23">
+        <w:r>
+          <w:rPr>
+            <w:color w:val="1155cc"/>
+            <w:u w:val="single"/>
+            <w:rtl w:val="0"/>
+          </w:rPr>
+          <w:t xml:space="preserve">https://www.kaggle.com/datasets/sriramr/fruits-fresh-and-rotten-for-classification</w:t>
+        </w:r>
+      </w:hyperlink>
+      <w:r>
+        <w:rPr>
+          <w:rtl w:val="0"/>
+        </w:rPr>
+        <w:t xml:space="preserve"> </w:t>
+      </w:r>
+    </w:p>
+    <w:p>
+      <w:pPr>
+        <w:ind w:firstLine="0"/>
+        <w:jc w:val="left"/>
+        <w:rPr/>
+      </w:pPr>
+      <w:r>
+        <w:rPr>
+          <w:rtl w:val="0"/>
+        </w:rPr>
+      </w:r>
+    </w:p>
+    <w:p>
+      <w:pPr>
+        <w:ind w:firstLine="0"/>
+        <w:jc w:val="left"/>
+        <w:rPr/>
+      </w:pPr>
+      <w:r>
+        <w:rPr>
+          <w:rtl w:val="0"/>
+        </w:rPr>
+        <w:t xml:space="preserve">Sholzz. (n.d.). FruitQ Dataset. Kaggle. Retrieved from </w:t>
+      </w:r>
+    </w:p>
+    <w:p>
+      <w:pPr>
+        <w:ind w:firstLine="720"/>
+        <w:jc w:val="left"/>
+        <w:rPr/>
+      </w:pPr>
+      <w:hyperlink r:id="rId24">
+        <w:r>
+          <w:rPr>
+            <w:color w:val="1155cc"/>
+            <w:u w:val="single"/>
+            <w:rtl w:val="0"/>
+          </w:rPr>
+          <w:t xml:space="preserve">https://www.kaggle.com/datasets/sholzz/fruitq-dataset</w:t>
+        </w:r>
+      </w:hyperlink>
+      <w:r>
+        <w:rPr>
+          <w:rtl w:val="0"/>
+        </w:rPr>
+        <w:t xml:space="preserve"> </w:t>
+      </w:r>
+    </w:p>
+    <w:p>
+      <w:pPr>
+        <w:ind w:firstLine="0"/>
+        <w:jc w:val="left"/>
+        <w:rPr/>
+      </w:pPr>
+      <w:r>
+        <w:rPr>
+          <w:rtl w:val="0"/>
+        </w:rPr>
+      </w:r>
+    </w:p>
+    <w:p>
+      <w:pPr>
+        <w:ind w:firstLine="0"/>
+        <w:jc w:val="left"/>
+        <w:rPr/>
+      </w:pPr>
+      <w:r>
+        <w:rPr>
+          <w:rtl w:val="0"/>
+        </w:rPr>
+        <w:t xml:space="preserve">Swoyam2609. (n.d.). Fresh and Stale Classification. Kaggle. Retrieved from </w:t>
+      </w:r>
+    </w:p>
+    <w:p>
+      <w:pPr>
+        <w:ind w:firstLine="720"/>
+        <w:jc w:val="left"/>
+        <w:rPr/>
+      </w:pPr>
+      <w:hyperlink r:id="rId25">
+        <w:r>
+          <w:rPr>
+            <w:color w:val="1155cc"/>
+            <w:u w:val="single"/>
+            <w:rtl w:val="0"/>
+          </w:rPr>
+          <w:t xml:space="preserve">https://www.kaggle.com/datasets/swoyam2609/fresh-and-stale-classification</w:t>
+        </w:r>
+      </w:hyperlink>
+      <w:r>
+        <w:rPr>
+          <w:rtl w:val="0"/>
+        </w:rPr>
+        <w:t xml:space="preserve"> </w:t>
+      </w:r>
+    </w:p>
+    <w:p>
+      <w:pPr>
+        <w:ind w:firstLine="0"/>
+        <w:jc w:val="left"/>
+        <w:rPr/>
+      </w:pPr>
+      <w:r>
+        <w:rPr>
+          <w:rtl w:val="0"/>
+        </w:rPr>
+      </w:r>
+    </w:p>
+    <w:p>
+      <w:pPr>
+        <w:ind w:firstLine="0"/>
+        <w:jc w:val="left"/>
+        <w:rPr/>
+      </w:pPr>
+      <w:r>
+        <w:rPr>
+          <w:rtl w:val="0"/>
+        </w:rPr>
         <w:t xml:space="preserve">TechTarget. (n.d.). Bootstrap. In A. Zola (Ed.), WhatIs.com. Retrieved from </w:t>
       </w:r>
     </w:p>
@@ -3885,7 +3336,7 @@
         <w:jc w:val="left"/>
         <w:rPr/>
       </w:pPr>
-      <w:hyperlink r:id="rId25">
+      <w:hyperlink r:id="rId26">
         <w:r>
           <w:rPr>
             <w:color w:val="1155cc"/>
@@ -3901,132 +3352,6 @@
         </w:rPr>
         <w:t xml:space="preserve"> </w:t>
       </w:r>
-    </w:p>
-    <w:p>
-      <w:pPr>
-        <w:ind w:left="0" w:firstLine="0"/>
-        <w:rPr/>
-      </w:pPr>
-      <w:r>
-        <w:rPr>
-          <w:rtl w:val="0"/>
-        </w:rPr>
-      </w:r>
-    </w:p>
-    <w:p>
-      <w:pPr>
-        <w:numPr>
-          <w:ilvl w:val="0"/>
-          <w:numId w:val="2"/>
-        </w:numPr>
-        <w:ind w:left="720" w:hanging="360"/>
-      </w:pPr>
-      <w:hyperlink r:id="rId26">
-        <w:r>
-          <w:rPr>
-            <w:color w:val="1155cc"/>
-            <w:u w:val="single"/>
-            <w:rtl w:val="0"/>
-          </w:rPr>
-          <w:t xml:space="preserve">https://www.kaggle.com/datasets/sriramr/fruits-fresh-and-rotten-for-classification</w:t>
-        </w:r>
-      </w:hyperlink>
-      <w:r>
-        <w:rPr>
-          <w:rtl w:val="0"/>
-        </w:rPr>
-      </w:r>
-    </w:p>
-    <w:p>
-      <w:pPr>
-        <w:numPr>
-          <w:ilvl w:val="0"/>
-          <w:numId w:val="2"/>
-        </w:numPr>
-        <w:ind w:left="720" w:hanging="360"/>
-      </w:pPr>
-      <w:hyperlink r:id="rId27">
-        <w:r>
-          <w:rPr>
-            <w:color w:val="1155cc"/>
-            <w:u w:val="single"/>
-            <w:rtl w:val="0"/>
-          </w:rPr>
-          <w:t xml:space="preserve">https://www.kaggle.com/datasets/swoyam2609/fresh-and-stale-classification</w:t>
-        </w:r>
-      </w:hyperlink>
-      <w:r>
-        <w:rPr>
-          <w:rtl w:val="0"/>
-        </w:rPr>
-      </w:r>
-    </w:p>
-    <w:p>
-      <w:pPr>
-        <w:numPr>
-          <w:ilvl w:val="0"/>
-          <w:numId w:val="2"/>
-        </w:numPr>
-        <w:ind w:left="720" w:hanging="360"/>
-      </w:pPr>
-      <w:hyperlink r:id="rId28">
-        <w:r>
-          <w:rPr>
-            <w:color w:val="1155cc"/>
-            <w:u w:val="single"/>
-            <w:rtl w:val="0"/>
-          </w:rPr>
-          <w:t xml:space="preserve">https://www.kaggle.com/datasets/sholzz/fruitq-dataset</w:t>
-        </w:r>
-      </w:hyperlink>
-      <w:r>
-        <w:rPr>
-          <w:rtl w:val="0"/>
-        </w:rPr>
-      </w:r>
-    </w:p>
-    <w:p>
-      <w:pPr>
-        <w:numPr>
-          <w:ilvl w:val="0"/>
-          <w:numId w:val="2"/>
-        </w:numPr>
-        <w:ind w:left="720" w:hanging="360"/>
-      </w:pPr>
-      <w:hyperlink r:id="rId29">
-        <w:r>
-          <w:rPr>
-            <w:color w:val="1155cc"/>
-            <w:u w:val="single"/>
-            <w:rtl w:val="0"/>
-          </w:rPr>
-          <w:t xml:space="preserve">https://www.kaggle.com/datasets/alinesellwia/food-freshness</w:t>
-        </w:r>
-      </w:hyperlink>
-      <w:r>
-        <w:rPr>
-          <w:rtl w:val="0"/>
-        </w:rPr>
-      </w:r>
-    </w:p>
-    <w:p>
-      <w:pPr>
-        <w:numPr>
-          <w:ilvl w:val="0"/>
-          <w:numId w:val="2"/>
-        </w:numPr>
-        <w:ind w:left="720" w:hanging="360"/>
-      </w:pPr>
-      <w:hyperlink r:id="rId30">
-        <w:r>
-          <w:rPr>
-            <w:color w:val="1155cc"/>
-            <w:u w:val="single"/>
-            <w:rtl w:val="0"/>
-          </w:rPr>
-          <w:t xml:space="preserve">https://www.kaggle.com/datasets/nguynphanminhkhang/classification-fruits</w:t>
-        </w:r>
-      </w:hyperlink>
       <w:r>
         <w:rPr>
           <w:rtl w:val="0"/>
@@ -4130,8 +3455,8 @@
         <w:ind w:firstLine="0"/>
         <w:rPr/>
       </w:pPr>
-      <w:bookmarkStart w:colFirst="0" w:colLast="0" w:name="_jkmulmwsmc43" w:id="23"/>
-      <w:bookmarkEnd w:id="23"/>
+      <w:bookmarkStart w:colFirst="0" w:colLast="0" w:name="_jkmulmwsmc43" w:id="22"/>
+      <w:bookmarkEnd w:id="22"/>
       <w:r>
         <w:rPr>
           <w:sz w:val="24"/>
@@ -4152,8 +3477,8 @@
         <w:ind w:firstLine="0"/>
         <w:rPr/>
       </w:pPr>
-      <w:bookmarkStart w:colFirst="0" w:colLast="0" w:name="_wr91nntxk7zx" w:id="24"/>
-      <w:bookmarkEnd w:id="24"/>
+      <w:bookmarkStart w:colFirst="0" w:colLast="0" w:name="_wr91nntxk7zx" w:id="23"/>
+      <w:bookmarkEnd w:id="23"/>
       <w:r>
         <w:rPr>
           <w:rtl w:val="0"/>
@@ -4178,7 +3503,7 @@
         </w:rPr>
         <w:t xml:space="preserve">User input this link on browser  </w:t>
       </w:r>
-      <w:hyperlink r:id="rId31">
+      <w:hyperlink r:id="rId27">
         <w:r>
           <w:rPr>
             <w:color w:val="1155cc"/>
@@ -4224,16 +3549,16 @@
           <wp:inline distB="114300" distT="114300" distL="114300" distR="114300">
             <wp:extent cx="4729163" cy="2238889"/>
             <wp:effectExtent b="0" l="0" r="0" t="0"/>
-            <wp:docPr id="2" name="image2.png"/>
+            <wp:docPr id="2" name="image1.png"/>
             <a:graphic>
               <a:graphicData uri="http://schemas.openxmlformats.org/drawingml/2006/picture">
                 <pic:pic>
                   <pic:nvPicPr>
-                    <pic:cNvPr id="0" name="image2.png"/>
+                    <pic:cNvPr id="0" name="image1.png"/>
                     <pic:cNvPicPr preferRelativeResize="0"/>
                   </pic:nvPicPr>
                   <pic:blipFill>
-                    <a:blip r:embed="rId32"/>
+                    <a:blip r:embed="rId28"/>
                     <a:srcRect b="0" l="0" r="0" t="0"/>
                     <a:stretch>
                       <a:fillRect/>
@@ -4329,16 +3654,16 @@
           <wp:inline distB="114300" distT="114300" distL="114300" distR="114300">
             <wp:extent cx="4586288" cy="2186486"/>
             <wp:effectExtent b="0" l="0" r="0" t="0"/>
-            <wp:docPr id="1" name="image4.png"/>
+            <wp:docPr id="1" name="image3.png"/>
             <a:graphic>
               <a:graphicData uri="http://schemas.openxmlformats.org/drawingml/2006/picture">
                 <pic:pic>
                   <pic:nvPicPr>
-                    <pic:cNvPr id="0" name="image4.png"/>
+                    <pic:cNvPr id="0" name="image3.png"/>
                     <pic:cNvPicPr preferRelativeResize="0"/>
                   </pic:nvPicPr>
                   <pic:blipFill>
-                    <a:blip r:embed="rId33"/>
+                    <a:blip r:embed="rId29"/>
                     <a:srcRect b="0" l="0" r="0" t="0"/>
                     <a:stretch>
                       <a:fillRect/>
@@ -4415,16 +3740,16 @@
             <wp:extent cx="1579056" cy="3519488"/>
             <wp:effectExtent b="0" l="0" r="0" t="0"/>
             <wp:wrapNone/>
-            <wp:docPr id="10" name="image6.jpg"/>
+            <wp:docPr id="10" name="image11.jpg"/>
             <a:graphic>
               <a:graphicData uri="http://schemas.openxmlformats.org/drawingml/2006/picture">
                 <pic:pic>
                   <pic:nvPicPr>
-                    <pic:cNvPr id="0" name="image6.jpg"/>
+                    <pic:cNvPr id="0" name="image11.jpg"/>
                     <pic:cNvPicPr preferRelativeResize="0"/>
                   </pic:nvPicPr>
                   <pic:blipFill>
-                    <a:blip r:embed="rId34"/>
+                    <a:blip r:embed="rId30"/>
                     <a:srcRect b="0" l="0" r="0" t="0"/>
                     <a:stretch>
                       <a:fillRect/>
@@ -4457,16 +3782,16 @@
             <wp:extent cx="1591671" cy="3532733"/>
             <wp:effectExtent b="0" l="0" r="0" t="0"/>
             <wp:wrapTopAndBottom distB="114300" distT="114300"/>
-            <wp:docPr id="9" name="image10.jpg"/>
+            <wp:docPr id="9" name="image4.jpg"/>
             <a:graphic>
               <a:graphicData uri="http://schemas.openxmlformats.org/drawingml/2006/picture">
                 <pic:pic>
                   <pic:nvPicPr>
-                    <pic:cNvPr id="0" name="image10.jpg"/>
+                    <pic:cNvPr id="0" name="image4.jpg"/>
                     <pic:cNvPicPr preferRelativeResize="0"/>
                   </pic:nvPicPr>
                   <pic:blipFill>
-                    <a:blip r:embed="rId35"/>
+                    <a:blip r:embed="rId31"/>
                     <a:srcRect b="0" l="0" r="0" t="0"/>
                     <a:stretch>
                       <a:fillRect/>
@@ -4559,8 +3884,8 @@
         <w:ind w:firstLine="0"/>
         <w:rPr/>
       </w:pPr>
-      <w:bookmarkStart w:colFirst="0" w:colLast="0" w:name="_u2d54wu692n2" w:id="25"/>
-      <w:bookmarkEnd w:id="25"/>
+      <w:bookmarkStart w:colFirst="0" w:colLast="0" w:name="_u2d54wu692n2" w:id="24"/>
+      <w:bookmarkEnd w:id="24"/>
       <w:r>
         <w:rPr>
           <w:rtl w:val="0"/>
@@ -4573,7 +3898,7 @@
         <w:ind w:left="0" w:firstLine="0"/>
         <w:rPr/>
       </w:pPr>
-      <w:hyperlink r:id="rId36">
+      <w:hyperlink r:id="rId32">
         <w:r>
           <w:rPr>
             <w:color w:val="1155cc"/>
@@ -4606,8 +3931,8 @@
         <w:ind w:firstLine="0"/>
         <w:rPr/>
       </w:pPr>
-      <w:bookmarkStart w:colFirst="0" w:colLast="0" w:name="_epbrizbkylf4" w:id="26"/>
-      <w:bookmarkEnd w:id="26"/>
+      <w:bookmarkStart w:colFirst="0" w:colLast="0" w:name="_epbrizbkylf4" w:id="25"/>
+      <w:bookmarkEnd w:id="25"/>
       <w:r>
         <w:rPr>
           <w:rtl w:val="0"/>
@@ -4620,7 +3945,7 @@
         <w:ind w:left="0" w:firstLine="0"/>
         <w:rPr/>
       </w:pPr>
-      <w:hyperlink r:id="rId37">
+      <w:hyperlink r:id="rId33">
         <w:r>
           <w:rPr>
             <w:color w:val="1155cc"/>
@@ -4653,8 +3978,8 @@
         <w:ind w:firstLine="0"/>
         <w:rPr/>
       </w:pPr>
-      <w:bookmarkStart w:colFirst="0" w:colLast="0" w:name="_7rwu2y741973" w:id="27"/>
-      <w:bookmarkEnd w:id="27"/>
+      <w:bookmarkStart w:colFirst="0" w:colLast="0" w:name="_7rwu2y741973" w:id="26"/>
+      <w:bookmarkEnd w:id="26"/>
       <w:r>
         <w:rPr>
           <w:rtl w:val="0"/>
@@ -4668,7 +3993,7 @@
         <w:ind w:left="0" w:firstLine="0"/>
         <w:rPr/>
       </w:pPr>
-      <w:hyperlink r:id="rId38">
+      <w:hyperlink r:id="rId34">
         <w:r>
           <w:rPr>
             <w:color w:val="1155cc"/>
@@ -5188,19 +4513,6 @@
       <w:sz w:val="30"/>
       <w:szCs w:val="30"/>
     </w:rPr>
-  </w:style>
-  <w:style w:type="table" w:styleId="Table1">
-    <w:basedOn w:val="TableNormal"/>
-    <w:tblPr>
-      <w:tblStyleRowBandSize w:val="1"/>
-      <w:tblStyleColBandSize w:val="1"/>
-      <w:tblCellMar>
-        <w:top w:w="100.0" w:type="dxa"/>
-        <w:left w:w="100.0" w:type="dxa"/>
-        <w:bottom w:w="100.0" w:type="dxa"/>
-        <w:right w:w="100.0" w:type="dxa"/>
-      </w:tblCellMar>
-    </w:tblPr>
   </w:style>
 </w:styles>
 </file>

</xml_diff>